<commit_message>
Mobile App Code Base Structure
Flutter app code base has structured into multiple packages to have good maintainability and scalability.
</commit_message>
<xml_diff>
--- a/Software/Documentation/Documentation_Software.docx
+++ b/Software/Documentation/Documentation_Software.docx
@@ -180,6 +180,37 @@
       </w:r>
       <w:r>
         <w:t>.</w:t>
+      </w:r>
+    </w:p>
+    <w:p/>
+    <w:p>
+      <w:r>
+        <w:pict w14:anchorId="11171325">
+          <v:rect id="_x0000_i1037" style="width:0;height:1.5pt" o:hralign="center" o:hrstd="t" o:hr="t" fillcolor="#a0a0a0" stroked="f"/>
+        </w:pict>
+      </w:r>
+    </w:p>
+    <w:p>
+      <w:pPr>
+        <w:rPr>
+          <w:b/>
+          <w:bCs/>
+        </w:rPr>
+      </w:pPr>
+      <w:r>
+        <w:rPr>
+          <w:rFonts w:ascii="Segoe UI Emoji" w:hAnsi="Segoe UI Emoji" w:cs="Segoe UI Emoji"/>
+          <w:b/>
+          <w:bCs/>
+        </w:rPr>
+        <w:t>📂</w:t>
+      </w:r>
+      <w:r>
+        <w:rPr>
+          <w:b/>
+          <w:bCs/>
+        </w:rPr>
+        <w:t xml:space="preserve"> Project Folder Structure</w:t>
       </w:r>
     </w:p>
     <w:p/>
@@ -920,7 +951,6 @@
   <w:style w:type="character" w:default="1" w:styleId="DefaultParagraphFont">
     <w:name w:val="Default Paragraph Font"/>
     <w:uiPriority w:val="1"/>
-    <w:semiHidden/>
     <w:unhideWhenUsed/>
   </w:style>
   <w:style w:type="table" w:default="1" w:styleId="TableNormal">

</xml_diff>